<commit_message>
Updated bond conditions to hide if not checked.
</commit_message>
<xml_diff>
--- a/resources/Saved/21CRB00626_Not Guilty Bond Dialog.docx
+++ b/resources/Saved/21CRB00626_Not Guilty Bond Dialog.docx
@@ -617,7 +617,7 @@
           <w:sz w:val="20"/>
           <w:szCs w:val="20"/>
         </w:rPr>
-        <w:t xml:space="preserve"> on February 14, 2022</w:t>
+        <w:t xml:space="preserve"> on February 15, 2022</w:t>
       </w:r>
       <w:r>
         <w:rPr>
@@ -1810,29 +1810,14 @@
         </w:rPr>
         <w:t xml:space="preserve"/>
       </w:r>
-      <w:r>
-        <w:rPr>
-          <w:rFonts w:ascii="Palatino Linotype" w:hAnsi="Palatino Linotype"/>
-          <w:bCs/>
-          <w:color w:val="FF0000"/>
-          <w:sz w:val="20"/>
-          <w:szCs w:val="20"/>
-        </w:rPr>
-        <w:t xml:space="preserve"/>
-      </w:r>
-      <w:r>
-        <w:rPr>
-          <w:rFonts w:ascii="Palatino Linotype" w:hAnsi="Palatino Linotype"/>
-          <w:bCs/>
-          <w:color w:val="FF0000"/>
-          <w:sz w:val="20"/>
-          <w:szCs w:val="20"/>
-        </w:rPr>
-        <w:t xml:space="preserve"/>
-      </w:r>
     </w:p>
     <w:p>
       <w:pPr>
+        <w:pStyle w:val="ListParagraph"/>
+        <w:numPr>
+          <w:ilvl w:val="0"/>
+          <w:numId w:val="4"/>
+        </w:numPr>
         <w:tabs>
           <w:tab w:val="center" w:pos="4680"/>
         </w:tabs>
@@ -1848,6 +1833,45 @@
         <w:rPr>
           <w:rFonts w:ascii="Palatino Linotype" w:hAnsi="Palatino Linotype"/>
           <w:bCs/>
+          <w:sz w:val="20"/>
+          <w:szCs w:val="20"/>
+        </w:rPr>
+        <w:t xml:space="preserve">Defendant shall forthwith report to the Office of Community Control to obtain </w:t>
+      </w:r>
+      <w:r>
+        <w:rPr>
+          <w:rFonts w:ascii="Palatino Linotype" w:hAnsi="Palatino Linotype"/>
+          <w:bCs/>
+          <w:sz w:val="20"/>
+          <w:szCs w:val="20"/>
+        </w:rPr>
+        <w:t xml:space="preserve">a mental health</w:t>
+      </w:r>
+      <w:bookmarkStart w:id="0" w:name="_GoBack"/>
+      <w:bookmarkEnd w:id="0"/>
+      <w:r>
+        <w:rPr>
+          <w:rFonts w:ascii="Palatino Linotype" w:hAnsi="Palatino Linotype"/>
+          <w:bCs/>
+          <w:sz w:val="20"/>
+          <w:szCs w:val="20"/>
+        </w:rPr>
+        <w:t xml:space="preserve"> assessment and comply with any treatment recommendations.</w:t>
+      </w:r>
+      <w:r>
+        <w:rPr>
+          <w:rFonts w:ascii="Palatino Linotype" w:hAnsi="Palatino Linotype"/>
+          <w:bCs/>
+          <w:color w:val="FF0000"/>
+          <w:sz w:val="20"/>
+          <w:szCs w:val="20"/>
+        </w:rPr>
+        <w:t xml:space="preserve"/>
+      </w:r>
+      <w:r>
+        <w:rPr>
+          <w:rFonts w:ascii="Palatino Linotype" w:hAnsi="Palatino Linotype"/>
+          <w:bCs/>
           <w:color w:val="FF0000"/>
           <w:sz w:val="20"/>
           <w:szCs w:val="20"/>
@@ -1873,108 +1897,11 @@
         <w:jc w:val="both"/>
         <w:rPr>
           <w:rFonts w:ascii="Palatino Linotype" w:hAnsi="Palatino Linotype"/>
-          <w:b/>
-          <w:sz w:val="20"/>
-          <w:szCs w:val="20"/>
-          <w:u w:val="single"/>
-        </w:rPr>
-      </w:pPr>
-      <w:r>
-        <w:rPr>
-          <w:rFonts w:ascii="Palatino Linotype" w:hAnsi="Palatino Linotype"/>
-          <w:b/>
-          <w:sz w:val="20"/>
-          <w:szCs w:val="20"/>
-          <w:u w:val="single"/>
-        </w:rPr>
-        <w:lastRenderedPageBreak/>
-        <w:t>Vehicle Seizure/Immobilization</w:t>
-      </w:r>
-    </w:p>
-    <w:p>
-      <w:pPr>
-        <w:tabs>
-          <w:tab w:val="center" w:pos="4680"/>
-        </w:tabs>
-        <w:jc w:val="both"/>
-        <w:rPr>
-          <w:rFonts w:ascii="Palatino Linotype" w:hAnsi="Palatino Linotype"/>
-          <w:bCs/>
-          <w:sz w:val="20"/>
-          <w:szCs w:val="20"/>
-        </w:rPr>
-      </w:pPr>
-      <w:r>
-        <w:rPr>
-          <w:rFonts w:ascii="Palatino Linotype" w:hAnsi="Palatino Linotype"/>
-          <w:bCs/>
-          <w:sz w:val="20"/>
-          <w:szCs w:val="20"/>
-        </w:rPr>
-        <w:t xml:space="preserve">A </w:t>
-      </w:r>
-      <w:r>
-        <w:rPr>
-          <w:rFonts w:ascii="Palatino Linotype" w:hAnsi="Palatino Linotype"/>
-          <w:bCs/>
-          <w:sz w:val="20"/>
-          <w:szCs w:val="20"/>
-        </w:rPr>
-        <w:t xml:space="preserve">12312 Fast, license plate </w:t>
-      </w:r>
-      <w:r>
-        <w:rPr>
-          <w:rFonts w:ascii="Palatino Linotype" w:hAnsi="Palatino Linotype"/>
-          <w:bCs/>
-          <w:sz w:val="20"/>
-          <w:szCs w:val="20"/>
-        </w:rPr>
-        <w:t>, was seized by law enforcement pursua</w:t>
-      </w:r>
-      <w:r>
-        <w:rPr>
-          <w:rFonts w:ascii="Palatino Linotype" w:hAnsi="Palatino Linotype"/>
-          <w:bCs/>
-          <w:sz w:val="20"/>
-          <w:szCs w:val="20"/>
-        </w:rPr>
-        <w:t>nt to R.C. 4511.195 or 4510.41.</w:t>
-      </w:r>
-      <w:r>
-        <w:rPr>
-          <w:rFonts w:ascii="Palatino Linotype" w:hAnsi="Palatino Linotype"/>
-          <w:bCs/>
-          <w:sz w:val="20"/>
-          <w:szCs w:val="20"/>
-        </w:rPr>
-        <w:t xml:space="preserve"> </w:t>
-      </w:r>
-      <w:r>
-        <w:rPr>
-          <w:rFonts w:ascii="Palatino Linotype" w:hAnsi="Palatino Linotype"/>
-          <w:sz w:val="20"/>
-          <w:szCs w:val="20"/>
-        </w:rPr>
-        <w:t xml:space="preserve">WAYNE FREY</w:t>
-      </w:r>
-      <w:r>
-        <w:rPr>
-          <w:rFonts w:ascii="Palatino Linotype" w:hAnsi="Palatino Linotype"/>
-          <w:bCs/>
-          <w:sz w:val="20"/>
-          <w:szCs w:val="20"/>
-        </w:rPr>
-        <w:t xml:space="preserve"> </w:t>
-      </w:r>
-      <w:r>
-        <w:rPr>
-          <w:rFonts w:ascii="Palatino Linotype" w:hAnsi="Palatino Linotype"/>
-          <w:bCs/>
-          <w:sz w:val="20"/>
-          <w:szCs w:val="20"/>
-        </w:rPr>
-        <w:t xml:space="preserve">is the owner of the vehicle.  Owner is subject to tow and storage fees.  The law enforcement agency shall permit the owner/authorized agent to recover vehicle contents.</w:t>
-      </w:r>
+          <w:bCs/>
+          <w:sz w:val="20"/>
+          <w:szCs w:val="20"/>
+        </w:rPr>
+      </w:pPr>
       <w:r>
         <w:rPr>
           <w:rFonts w:ascii="Palatino Linotype" w:hAnsi="Palatino Linotype"/>
@@ -1983,87 +1910,7 @@
           <w:sz w:val="20"/>
           <w:szCs w:val="20"/>
         </w:rPr>
-        <w:t xml:space="preserve"> </w:t>
-      </w:r>
-      <w:r>
-        <w:rPr>
-          <w:rFonts w:ascii="Palatino Linotype" w:hAnsi="Palatino Linotype"/>
-          <w:bCs/>
-          <w:color w:val="FF0000"/>
-          <w:sz w:val="20"/>
-          <w:szCs w:val="20"/>
-        </w:rPr>
         <w:t xml:space="preserve"/>
-      </w:r>
-      <w:r>
-        <w:rPr>
-          <w:rFonts w:ascii="Palatino Linotype" w:hAnsi="Palatino Linotype"/>
-          <w:bCs/>
-          <w:color w:val="FF0000"/>
-          <w:sz w:val="20"/>
-          <w:szCs w:val="20"/>
-        </w:rPr>
-        <w:t xml:space="preserve"/>
-      </w:r>
-    </w:p>
-    <w:p>
-      <w:pPr>
-        <w:tabs>
-          <w:tab w:val="center" w:pos="4680"/>
-        </w:tabs>
-        <w:jc w:val="both"/>
-        <w:rPr>
-          <w:rFonts w:ascii="Palatino Linotype" w:hAnsi="Palatino Linotype"/>
-          <w:b/>
-          <w:bCs/>
-          <w:sz w:val="20"/>
-          <w:szCs w:val="20"/>
-          <w:u w:val="single"/>
-        </w:rPr>
-      </w:pPr>
-      <w:r>
-        <w:rPr>
-          <w:rFonts w:ascii="Palatino Linotype" w:hAnsi="Palatino Linotype"/>
-          <w:b/>
-          <w:bCs/>
-          <w:sz w:val="20"/>
-          <w:szCs w:val="20"/>
-          <w:u w:val="single"/>
-        </w:rPr>
-        <w:t>Other Conditions</w:t>
-      </w:r>
-    </w:p>
-    <w:p>
-      <w:pPr>
-        <w:tabs>
-          <w:tab w:val="center" w:pos="4680"/>
-        </w:tabs>
-        <w:jc w:val="both"/>
-        <w:rPr>
-          <w:rFonts w:ascii="Palatino Linotype" w:hAnsi="Palatino Linotype"/>
-          <w:bCs/>
-          <w:color w:val="FF0000"/>
-          <w:sz w:val="20"/>
-          <w:szCs w:val="20"/>
-        </w:rPr>
-      </w:pPr>
-      <w:r>
-        <w:rPr>
-          <w:rFonts w:ascii="Palatino Linotype" w:hAnsi="Palatino Linotype"/>
-          <w:bCs/>
-          <w:sz w:val="20"/>
-          <w:szCs w:val="20"/>
-        </w:rPr>
-        <w:t xml:space="preserve">Test default factory.</w:t>
-      </w:r>
-      <w:r>
-        <w:rPr>
-          <w:rFonts w:ascii="Palatino Linotype" w:hAnsi="Palatino Linotype"/>
-          <w:bCs/>
-          <w:sz w:val="20"/>
-          <w:szCs w:val="20"/>
-        </w:rPr>
-        <w:t>.</w:t>
       </w:r>
       <w:r>
         <w:rPr>
@@ -2493,7 +2340,7 @@
             <w:sz w:val="20"/>
             <w:szCs w:val="20"/>
           </w:rPr>
-          <w:t>3</w:t>
+          <w:t>2</w:t>
         </w:r>
         <w:r>
           <w:rPr>
@@ -4498,7 +4345,7 @@
 </file>
 
 <file path=customXml/itemProps1.xml><?xml version="1.0" encoding="utf-8"?>
-<ds:datastoreItem xmlns:ds="http://schemas.openxmlformats.org/officeDocument/2006/customXml" ds:itemID="{456E9DE2-4907-4AC3-B955-B97DD1904411}">
+<ds:datastoreItem xmlns:ds="http://schemas.openxmlformats.org/officeDocument/2006/customXml" ds:itemID="{9C3C6679-D0CD-4E29-8592-05FB2AE7F5B0}">
   <ds:schemaRefs>
     <ds:schemaRef ds:uri="http://schemas.openxmlformats.org/officeDocument/2006/bibliography"/>
   </ds:schemaRefs>

</xml_diff>

<commit_message>
Refactored main window to own file. Working.
</commit_message>
<xml_diff>
--- a/resources/Saved/21CRB00626_Not Guilty Bond Dialog.docx
+++ b/resources/Saved/21CRB00626_Not Guilty Bond Dialog.docx
@@ -452,6 +452,7 @@
         <w:jc w:val="center"/>
         <w:rPr>
           <w:rFonts w:ascii="Palatino Linotype" w:hAnsi="Palatino Linotype"/>
+          <w:bCs/>
           <w:sz w:val="20"/>
           <w:szCs w:val="20"/>
         </w:rPr>
@@ -465,6 +466,61 @@
           <w:szCs w:val="20"/>
           <w:u w:val="single"/>
         </w:rPr>
+        <w:t>MAGISTRATE</w:t>
+      </w:r>
+      <w:r>
+        <w:rPr>
+          <w:rFonts w:ascii="Palatino Linotype" w:hAnsi="Palatino Linotype"/>
+          <w:b/>
+          <w:bCs/>
+          <w:sz w:val="20"/>
+          <w:szCs w:val="20"/>
+          <w:u w:val="single"/>
+        </w:rPr>
+        <w:t>’S</w:t>
+      </w:r>
+      <w:r>
+        <w:rPr>
+          <w:rFonts w:ascii="Palatino Linotype" w:hAnsi="Palatino Linotype"/>
+          <w:b/>
+          <w:bCs/>
+          <w:sz w:val="20"/>
+          <w:szCs w:val="20"/>
+          <w:u w:val="single"/>
+        </w:rPr>
+        <w:t xml:space="preserve"> </w:t>
+      </w:r>
+      <w:r>
+        <w:rPr>
+          <w:rFonts w:ascii="Palatino Linotype" w:hAnsi="Palatino Linotype"/>
+          <w:b/>
+          <w:bCs/>
+          <w:sz w:val="20"/>
+          <w:szCs w:val="20"/>
+          <w:u w:val="single"/>
+        </w:rPr>
+        <w:t>DECISION</w:t>
+      </w:r>
+      <w:r>
+        <w:rPr>
+          <w:rFonts w:ascii="Palatino Linotype" w:hAnsi="Palatino Linotype"/>
+          <w:b/>
+          <w:bCs/>
+          <w:sz w:val="20"/>
+          <w:szCs w:val="20"/>
+          <w:u w:val="single"/>
+        </w:rPr>
+        <w:t xml:space="preserve"> – </w:t>
+      </w:r>
+      <w:r>
+        <w:rPr>
+          <w:rFonts w:ascii="Palatino Linotype" w:hAnsi="Palatino Linotype"/>
+          <w:b/>
+          <w:bCs/>
+          <w:sz w:val="20"/>
+          <w:szCs w:val="20"/>
+          <w:u w:val="single"/>
+        </w:rPr>
         <w:t>NOT GUILTY PLEA</w:t>
       </w:r>
       <w:r>
@@ -476,18 +532,7 @@
           <w:szCs w:val="20"/>
           <w:u w:val="single"/>
         </w:rPr>
-        <w:t xml:space="preserve"> AND BOND </w:t>
-      </w:r>
-      <w:r>
-        <w:rPr>
-          <w:rFonts w:ascii="Palatino Linotype" w:hAnsi="Palatino Linotype"/>
-          <w:b/>
-          <w:bCs/>
-          <w:sz w:val="20"/>
-          <w:szCs w:val="20"/>
-          <w:u w:val="single"/>
-        </w:rPr>
-        <w:t>JUDGMENT ENTRY</w:t>
+        <w:t xml:space="preserve"> AND BOND ENTRY</w:t>
       </w:r>
     </w:p>
     <w:p>
@@ -1496,6 +1541,150 @@
         </w:rPr>
         <w:t xml:space="preserve"/>
       </w:r>
+      <w:r>
+        <w:rPr>
+          <w:rFonts w:ascii="Palatino Linotype" w:hAnsi="Palatino Linotype"/>
+          <w:bCs/>
+          <w:color w:val="FF0000"/>
+          <w:sz w:val="20"/>
+          <w:szCs w:val="20"/>
+        </w:rPr>
+        <w:t xml:space="preserve"/>
+        <w:br/>
+        <w:t xml:space="preserve"/>
+      </w:r>
+      <w:r>
+        <w:rPr>
+          <w:rFonts w:ascii="Palatino Linotype" w:hAnsi="Palatino Linotype"/>
+          <w:b/>
+          <w:bCs/>
+          <w:sz w:val="20"/>
+          <w:szCs w:val="20"/>
+        </w:rPr>
+        <w:t xml:space="preserve">Financial Conditions of Release:</w:t>
+      </w:r>
+    </w:p>
+    <w:p>
+      <w:pPr>
+        <w:pStyle w:val="ListParagraph"/>
+        <w:numPr>
+          <w:ilvl w:val="0"/>
+          <w:numId w:val="7"/>
+        </w:numPr>
+        <w:tabs>
+          <w:tab w:val="center" w:pos="4680"/>
+        </w:tabs>
+        <w:jc w:val="both"/>
+        <w:rPr>
+          <w:rFonts w:ascii="Palatino Linotype" w:hAnsi="Palatino Linotype"/>
+          <w:b/>
+          <w:bCs/>
+          <w:sz w:val="20"/>
+          <w:szCs w:val="20"/>
+        </w:rPr>
+      </w:pPr>
+      <w:r>
+        <w:rPr>
+          <w:rFonts w:ascii="Palatino Linotype" w:hAnsi="Palatino Linotype"/>
+          <w:bCs/>
+          <w:sz w:val="20"/>
+          <w:szCs w:val="20"/>
+          <w:u w:val="single"/>
+        </w:rPr>
+        <w:t xml:space="preserve">Defendant shall post a None (OR Bond)</w:t>
+      </w:r>
+      <w:r>
+        <w:rPr>
+          <w:rFonts w:ascii="Palatino Linotype" w:hAnsi="Palatino Linotype"/>
+          <w:bCs/>
+          <w:sz w:val="20"/>
+          <w:szCs w:val="20"/>
+          <w:u w:val="single"/>
+        </w:rPr>
+        <w:t xml:space="preserve"> bond secured by</w:t>
+      </w:r>
+      <w:r>
+        <w:rPr>
+          <w:rFonts w:ascii="Palatino Linotype" w:hAnsi="Palatino Linotype"/>
+          <w:bCs/>
+          <w:sz w:val="20"/>
+          <w:szCs w:val="20"/>
+          <w:u w:val="single"/>
+        </w:rPr>
+        <w:t xml:space="preserve"> </w:t>
+      </w:r>
+      <w:r>
+        <w:rPr>
+          <w:rFonts w:ascii="Palatino Linotype" w:hAnsi="Palatino Linotype"/>
+          <w:bCs/>
+          <w:color w:val="FF0000"/>
+          <w:sz w:val="20"/>
+          <w:szCs w:val="20"/>
+          <w:u w:val="single"/>
+        </w:rPr>
+        <w:t xml:space="preserve"/>
+      </w:r>
+      <w:r>
+        <w:rPr>
+          <w:rFonts w:ascii="Palatino Linotype" w:hAnsi="Palatino Linotype"/>
+          <w:bCs/>
+          <w:sz w:val="20"/>
+          <w:szCs w:val="20"/>
+          <w:u w:val="single"/>
+        </w:rPr>
+        <w:t>10% deposit,</w:t>
+      </w:r>
+      <w:r>
+        <w:rPr>
+          <w:rFonts w:ascii="Palatino Linotype" w:hAnsi="Palatino Linotype"/>
+          <w:bCs/>
+          <w:color w:val="FF0000"/>
+          <w:sz w:val="20"/>
+          <w:szCs w:val="20"/>
+          <w:u w:val="single"/>
+        </w:rPr>
+        <w:t xml:space="preserve"/>
+      </w:r>
+      <w:r>
+        <w:rPr>
+          <w:rFonts w:ascii="Palatino Linotype" w:hAnsi="Palatino Linotype"/>
+          <w:bCs/>
+          <w:sz w:val="20"/>
+          <w:szCs w:val="20"/>
+          <w:u w:val="single"/>
+        </w:rPr>
+        <w:t xml:space="preserve"> cash, or surety</w:t>
+      </w:r>
+      <w:r>
+        <w:rPr>
+          <w:rFonts w:ascii="Palatino Linotype" w:hAnsi="Palatino Linotype"/>
+          <w:bCs/>
+          <w:sz w:val="20"/>
+          <w:szCs w:val="20"/>
+        </w:rPr>
+        <w:t>.</w:t>
+      </w:r>
+      <w:r>
+        <w:rPr>
+          <w:rFonts w:ascii="Palatino Linotype" w:hAnsi="Palatino Linotype"/>
+          <w:bCs/>
+          <w:sz w:val="20"/>
+          <w:szCs w:val="20"/>
+        </w:rPr>
+        <w:t xml:space="preserve"/>
+        <w:br/>
+        <w:t xml:space="preserve"/>
+      </w:r>
+      <w:r>
+        <w:rPr>
+          <w:rFonts w:ascii="Palatino Linotype" w:hAnsi="Palatino Linotype"/>
+          <w:bCs/>
+          <w:color w:val="FF0000"/>
+          <w:sz w:val="20"/>
+          <w:szCs w:val="20"/>
+        </w:rPr>
+        <w:t xml:space="preserve"/>
+      </w:r>
     </w:p>
     <w:p>
       <w:pPr>
@@ -1678,53 +1867,6 @@
           <w:szCs w:val="20"/>
         </w:rPr>
         <w:t xml:space="preserve"/>
-      </w:r>
-      <w:r>
-        <w:rPr>
-          <w:rFonts w:ascii="Palatino Linotype" w:hAnsi="Palatino Linotype"/>
-          <w:bCs/>
-          <w:color w:val="FF0000"/>
-          <w:sz w:val="20"/>
-          <w:szCs w:val="20"/>
-        </w:rPr>
-        <w:t xml:space="preserve"/>
-      </w:r>
-    </w:p>
-    <w:p>
-      <w:pPr>
-        <w:pStyle w:val="ListParagraph"/>
-        <w:numPr>
-          <w:ilvl w:val="0"/>
-          <w:numId w:val="4"/>
-        </w:numPr>
-        <w:tabs>
-          <w:tab w:val="center" w:pos="4680"/>
-        </w:tabs>
-        <w:jc w:val="both"/>
-        <w:rPr>
-          <w:rFonts w:ascii="Palatino Linotype" w:hAnsi="Palatino Linotype"/>
-          <w:bCs/>
-          <w:sz w:val="20"/>
-          <w:szCs w:val="20"/>
-        </w:rPr>
-      </w:pPr>
-      <w:r>
-        <w:rPr>
-          <w:rFonts w:ascii="Palatino Linotype" w:hAnsi="Palatino Linotype"/>
-          <w:bCs/>
-          <w:sz w:val="20"/>
-          <w:szCs w:val="20"/>
-        </w:rPr>
-        <w:t xml:space="preserve">Defendant shall report to the Specialized Docket Coordinator to complete screening for admission to </w:t>
-      </w:r>
-      <w:r>
-        <w:rPr>
-          <w:rFonts w:ascii="Palatino Linotype" w:hAnsi="Palatino Linotype"/>
-          <w:bCs/>
-          <w:sz w:val="20"/>
-          <w:szCs w:val="20"/>
-        </w:rPr>
-        <w:t xml:space="preserve">OVI Docket.</w:t>
       </w:r>
       <w:r>
         <w:rPr>
@@ -1922,15 +2064,15 @@
           <w:sz w:val="20"/>
           <w:szCs w:val="20"/>
         </w:rPr>
-        <w:t xml:space="preserve">Judge </w:t>
-      </w:r>
-      <w:r>
-        <w:rPr>
-          <w:rFonts w:ascii="Palatino Linotype" w:hAnsi="Palatino Linotype"/>
-          <w:sz w:val="20"/>
-          <w:szCs w:val="20"/>
-        </w:rPr>
-        <w:t xml:space="preserve">Marianne</w:t>
+        <w:t xml:space="preserve">Magistrate </w:t>
+      </w:r>
+      <w:r>
+        <w:rPr>
+          <w:rFonts w:ascii="Palatino Linotype" w:hAnsi="Palatino Linotype"/>
+          <w:sz w:val="20"/>
+          <w:szCs w:val="20"/>
+        </w:rPr>
+        <w:t xml:space="preserve">Amanda</w:t>
       </w:r>
       <w:r>
         <w:rPr>
@@ -1946,7 +2088,7 @@
           <w:sz w:val="20"/>
           <w:szCs w:val="20"/>
         </w:rPr>
-        <w:t xml:space="preserve">Hemmeter</w:t>
+        <w:t xml:space="preserve">Bunner</w:t>
       </w:r>
     </w:p>
     <w:p>
@@ -1987,6 +2129,108 @@
         <w:rPr>
           <w:rFonts w:ascii="Palatino Linotype" w:hAnsi="Palatino Linotype"/>
           <w:bCs/>
+          <w:color w:val="FF0000"/>
+          <w:sz w:val="20"/>
+          <w:szCs w:val="20"/>
+        </w:rPr>
+      </w:pPr>
+      <w:r>
+        <w:rPr>
+          <w:rFonts w:ascii="Palatino Linotype" w:hAnsi="Palatino Linotype"/>
+          <w:color w:val="FF0000"/>
+          <w:sz w:val="20"/>
+          <w:szCs w:val="20"/>
+        </w:rPr>
+        <w:t xml:space="preserve"/>
+      </w:r>
+    </w:p>
+    <w:p>
+      <w:pPr>
+        <w:tabs>
+          <w:tab w:val="center" w:pos="4680"/>
+        </w:tabs>
+        <w:jc w:val="both"/>
+        <w:rPr>
+          <w:rFonts w:ascii="Palatino Linotype" w:hAnsi="Palatino Linotype"/>
+          <w:b/>
+          <w:bCs/>
+          <w:i/>
+          <w:sz w:val="19"/>
+          <w:szCs w:val="19"/>
+        </w:rPr>
+      </w:pPr>
+      <w:r>
+        <w:rPr>
+          <w:rFonts w:ascii="Palatino Linotype" w:hAnsi="Palatino Linotype"/>
+          <w:b/>
+          <w:bCs/>
+          <w:i/>
+          <w:sz w:val="19"/>
+          <w:szCs w:val="19"/>
+        </w:rPr>
+        <w:t xml:space="preserve">Pursuant to Criminal Rule 19(D) and Traffic Rule 14, written objections to this magistrate’s decision must be filed within </w:t>
+      </w:r>
+      <w:r>
+        <w:rPr>
+          <w:rFonts w:ascii="Palatino Linotype" w:hAnsi="Palatino Linotype"/>
+          <w:b/>
+          <w:bCs/>
+          <w:i/>
+          <w:sz w:val="19"/>
+          <w:szCs w:val="19"/>
+        </w:rPr>
+        <w:t>14</w:t>
+      </w:r>
+      <w:r>
+        <w:rPr>
+          <w:rFonts w:ascii="Palatino Linotype" w:hAnsi="Palatino Linotype"/>
+          <w:b/>
+          <w:bCs/>
+          <w:i/>
+          <w:sz w:val="19"/>
+          <w:szCs w:val="19"/>
+        </w:rPr>
+        <w:t xml:space="preserve"> days of the filing of this decision. Any objections must state with specificity the grounds of the objections. </w:t>
+      </w:r>
+      <w:r>
+        <w:rPr>
+          <w:rFonts w:ascii="Palatino Linotype" w:hAnsi="Palatino Linotype"/>
+          <w:b/>
+          <w:bCs/>
+          <w:i/>
+          <w:sz w:val="19"/>
+          <w:szCs w:val="19"/>
+        </w:rPr>
+        <w:t xml:space="preserve">A party shall not assign as error on appeal the court’s adoption of this decision unless the party timely </w:t>
+      </w:r>
+      <w:r>
+        <w:rPr>
+          <w:rFonts w:ascii="Palatino Linotype" w:hAnsi="Palatino Linotype"/>
+          <w:b/>
+          <w:bCs/>
+          <w:i/>
+          <w:sz w:val="19"/>
+          <w:szCs w:val="19"/>
+        </w:rPr>
+        <w:t>files objections.</w:t>
+      </w:r>
+    </w:p>
+    <w:p>
+      <w:pPr>
+        <w:tabs>
+          <w:tab w:val="left" w:pos="-1080"/>
+          <w:tab w:val="left" w:pos="-720"/>
+          <w:tab w:val="left" w:pos="0"/>
+          <w:tab w:val="left" w:pos="720"/>
+          <w:tab w:val="left" w:pos="1440"/>
+          <w:tab w:val="left" w:pos="2160"/>
+          <w:tab w:val="left" w:pos="2880"/>
+          <w:tab w:val="left" w:pos="3600"/>
+          <w:tab w:val="left" w:pos="4320"/>
+          <w:tab w:val="left" w:pos="4680"/>
+        </w:tabs>
+        <w:rPr>
+          <w:rFonts w:ascii="Palatino Linotype" w:hAnsi="Palatino Linotype"/>
           <w:color w:val="FF0000"/>
           <w:sz w:val="20"/>
           <w:szCs w:val="20"/>
@@ -2333,7 +2577,15 @@
         <w:sz w:val="20"/>
         <w:szCs w:val="20"/>
       </w:rPr>
-      <w:t xml:space="preserve">Not Guilty Bond Judgment Entry 21CRB00626</w:t>
+      <w:t xml:space="preserve">Magistrate Decision – Not Guilty Bond Entry</w:t>
+    </w:r>
+    <w:r>
+      <w:rPr>
+        <w:rFonts w:ascii="Palatino Linotype" w:hAnsi="Palatino Linotype"/>
+        <w:sz w:val="20"/>
+        <w:szCs w:val="20"/>
+      </w:rPr>
+      <w:t xml:space="preserve"> 21CRB00626</w:t>
     </w:r>
   </w:p>
   <w:p>

</xml_diff>